<commit_message>
fix: save name for protocols
</commit_message>
<xml_diff>
--- a/public/docs/protocol_9.docx
+++ b/public/docs/protocol_9.docx
@@ -165,7 +165,7 @@
         <w:rPr>
           <w:rStyle w:val="h1"/>
         </w:rPr>
-        <w:t xml:space="preserve">№0/П от 20.12.2021</w:t>
+        <w:t xml:space="preserve">№1/П от 24.12.2021</w:t>
       </w:r>
     </w:p>
     <w:p>
@@ -197,7 +197,7 @@
       <w:pPr/>
       <w:r>
         <w:rPr/>
-        <w:t xml:space="preserve">3. Дата отбора - 09.11.2021,20.12.2021;Акт отбора №1,2,3</w:t>
+        <w:t xml:space="preserve">3. Дата отбора - 09.11.2021,20.12.2021;</w:t>
       </w:r>
     </w:p>
     <w:p>
@@ -2865,7 +2865,7 @@
             <w:rPr>
               <w:rStyle w:val="footer"/>
             </w:rPr>
-            <w:t xml:space="preserve">Протокол испытаний проб почвы №0/П от 20.12.2021</w:t>
+            <w:t xml:space="preserve">Протокол испытаний проб почвы №1/П от 24.12.2021</w:t>
           </w:r>
         </w:p>
       </w:tc>

</xml_diff>